<commit_message>
Update Numerical Method Analyzer.docx
</commit_message>
<xml_diff>
--- a/Numerical Method Analyzer.docx
+++ b/Numerical Method Analyzer.docx
@@ -6796,7 +6796,6 @@
         <w:pStyle w:val="ListParagraph"/>
         <w:ind w:left="1080"/>
         <w:rPr>
-          <w:rFonts w:hint="cs"/>
           <w:sz w:val="28"/>
           <w:szCs w:val="28"/>
           <w:rtl/>
@@ -7068,18 +7067,18 @@
           <w:szCs w:val="36"/>
         </w:rPr>
         <w:drawing>
-          <wp:anchor distT="0" distB="0" distL="114300" distR="114300" simplePos="0" relativeHeight="251685888" behindDoc="1" locked="0" layoutInCell="1" allowOverlap="1">
+          <wp:anchor distT="0" distB="0" distL="114300" distR="114300" simplePos="0" relativeHeight="251687936" behindDoc="1" locked="0" layoutInCell="1" allowOverlap="1">
             <wp:simplePos x="0" y="0"/>
             <wp:positionH relativeFrom="column">
-              <wp:posOffset>-306705</wp:posOffset>
+              <wp:posOffset>81396</wp:posOffset>
             </wp:positionH>
             <wp:positionV relativeFrom="paragraph">
-              <wp:posOffset>31750</wp:posOffset>
+              <wp:posOffset>-2482</wp:posOffset>
             </wp:positionV>
-            <wp:extent cx="7087870" cy="2653030"/>
+            <wp:extent cx="6402532" cy="4080163"/>
             <wp:effectExtent l="19050" t="0" r="0" b="0"/>
             <wp:wrapNone/>
-            <wp:docPr id="1" name="Picture 1"/>
+            <wp:docPr id="8" name="Picture 1"/>
             <wp:cNvGraphicFramePr>
               <a:graphicFrameLocks xmlns:a="http://schemas.openxmlformats.org/drawingml/2006/main" noChangeAspect="1"/>
             </wp:cNvGraphicFramePr>
@@ -7102,7 +7101,7 @@
                   <pic:spPr bwMode="auto">
                     <a:xfrm>
                       <a:off x="0" y="0"/>
-                      <a:ext cx="7087870" cy="2653030"/>
+                      <a:ext cx="6402532" cy="4080163"/>
                     </a:xfrm>
                     <a:prstGeom prst="rect">
                       <a:avLst/>

</xml_diff>